<commit_message>
Lab 7 Con pdf
</commit_message>
<xml_diff>
--- a/Lab7/HDT7_Cue.docx
+++ b/Lab7/HDT7_Cue.docx
@@ -225,7 +225,116 @@
           <w:szCs w:val="24"/>
           <w:lang w:val="es-GT"/>
         </w:rPr>
-        <w:t>https://youtu.b</w:t>
+        <w:t>https://youtu.be/7_ND2vr7Tt4</w:t>
+      </w:r>
+      <w:r>
+        <w:rPr>
+          <w:rFonts w:hint="default" w:ascii="Times New Roman" w:hAnsi="Times New Roman"/>
+          <w:b w:val="0"/>
+          <w:bCs w:val="0"/>
+          <w:i/>
+          <w:iCs/>
+          <w:sz w:val="24"/>
+          <w:szCs w:val="24"/>
+          <w:lang w:val="es-GT"/>
+        </w:rPr>
+        <w:fldChar w:fldCharType="end"/>
+      </w:r>
+    </w:p>
+    <w:p>
+      <w:pPr>
+        <w:jc w:val="both"/>
+        <w:rPr>
+          <w:rFonts w:hint="default" w:ascii="Times New Roman" w:hAnsi="Times New Roman"/>
+          <w:b w:val="0"/>
+          <w:bCs w:val="0"/>
+          <w:i/>
+          <w:iCs/>
+          <w:sz w:val="24"/>
+          <w:szCs w:val="24"/>
+          <w:lang w:val="es-GT"/>
+        </w:rPr>
+      </w:pPr>
+      <w:r>
+        <w:rPr>
+          <w:rFonts w:hint="default" w:ascii="Times New Roman" w:hAnsi="Times New Roman"/>
+          <w:b w:val="0"/>
+          <w:bCs w:val="0"/>
+          <w:i/>
+          <w:iCs/>
+          <w:sz w:val="24"/>
+          <w:szCs w:val="24"/>
+          <w:lang w:val="es-GT"/>
+        </w:rPr>
+        <w:t>Repositorio (Donde se encuentra el archivo de Labview):</w:t>
+      </w:r>
+    </w:p>
+    <w:p>
+      <w:pPr>
+        <w:jc w:val="both"/>
+        <w:rPr>
+          <w:rFonts w:hint="default" w:ascii="Times New Roman" w:hAnsi="Times New Roman"/>
+          <w:b w:val="0"/>
+          <w:bCs w:val="0"/>
+          <w:i/>
+          <w:iCs/>
+          <w:sz w:val="24"/>
+          <w:szCs w:val="24"/>
+          <w:lang w:val="es-GT"/>
+        </w:rPr>
+      </w:pPr>
+      <w:r>
+        <w:rPr>
+          <w:rFonts w:hint="default" w:ascii="Times New Roman" w:hAnsi="Times New Roman"/>
+          <w:b w:val="0"/>
+          <w:bCs w:val="0"/>
+          <w:i/>
+          <w:iCs/>
+          <w:sz w:val="24"/>
+          <w:szCs w:val="24"/>
+          <w:lang w:val="es-GT"/>
+        </w:rPr>
+        <w:fldChar w:fldCharType="begin"/>
+      </w:r>
+      <w:r>
+        <w:rPr>
+          <w:rFonts w:hint="default" w:ascii="Times New Roman" w:hAnsi="Times New Roman"/>
+          <w:b w:val="0"/>
+          <w:bCs w:val="0"/>
+          <w:i/>
+          <w:iCs/>
+          <w:sz w:val="24"/>
+          <w:szCs w:val="24"/>
+          <w:lang w:val="es-GT"/>
+        </w:rPr>
+        <w:instrText xml:space="preserve"> HYPERLINK "https://github.com/Cue19275/PCBs" </w:instrText>
+      </w:r>
+      <w:r>
+        <w:rPr>
+          <w:rFonts w:hint="default" w:ascii="Times New Roman" w:hAnsi="Times New Roman"/>
+          <w:b w:val="0"/>
+          <w:bCs w:val="0"/>
+          <w:i/>
+          <w:iCs/>
+          <w:sz w:val="24"/>
+          <w:szCs w:val="24"/>
+          <w:lang w:val="es-GT"/>
+        </w:rPr>
+        <w:fldChar w:fldCharType="separate"/>
+      </w:r>
+      <w:r>
+        <w:rPr>
+          <w:rStyle w:val="5"/>
+          <w:rFonts w:hint="default" w:ascii="Times New Roman" w:hAnsi="Times New Roman"/>
+          <w:b w:val="0"/>
+          <w:bCs w:val="0"/>
+          <w:i/>
+          <w:iCs/>
+          <w:sz w:val="24"/>
+          <w:szCs w:val="24"/>
+          <w:lang w:val="es-GT"/>
+        </w:rPr>
+        <w:t>https://gith</w:t>
       </w:r>
       <w:bookmarkStart w:id="0" w:name="_GoBack"/>
       <w:bookmarkEnd w:id="0"/>
@@ -241,7 +350,7 @@
           <w:szCs w:val="24"/>
           <w:lang w:val="es-GT"/>
         </w:rPr>
-        <w:t>e/7_ND2vr7Tt4</w:t>
+        <w:t>ub.com/Cue19275/PCBs</w:t>
       </w:r>
       <w:r>
         <w:rPr>
@@ -256,6 +365,21 @@
         </w:rPr>
         <w:fldChar w:fldCharType="end"/>
       </w:r>
+    </w:p>
+    <w:p>
+      <w:pPr>
+        <w:jc w:val="both"/>
+        <w:rPr>
+          <w:rFonts w:hint="default" w:ascii="Times New Roman" w:hAnsi="Times New Roman"/>
+          <w:b w:val="0"/>
+          <w:bCs w:val="0"/>
+          <w:i/>
+          <w:iCs/>
+          <w:sz w:val="24"/>
+          <w:szCs w:val="24"/>
+          <w:lang w:val="es-GT"/>
+        </w:rPr>
+      </w:pPr>
     </w:p>
     <w:p>
       <w:pPr>

</xml_diff>